<commit_message>
REST API Intro and Example
REST API Intro and Example
</commit_message>
<xml_diff>
--- a/docs/SpringBoot.docx
+++ b/docs/SpringBoot.docx
@@ -1004,7 +1004,7 @@
           <w:szCs w:val="20"/>
         </w:rPr>
         <w:drawing>
-          <wp:inline distT="0" distB="0" distL="0" distR="0" wp14:anchorId="6E6CB84D" wp14:editId="7CB06D28">
+          <wp:inline distT="0" distB="0" distL="0" distR="0" wp14:anchorId="6E6CB84D" wp14:editId="5E12F621">
             <wp:extent cx="5939155" cy="2188845"/>
             <wp:effectExtent l="0" t="0" r="4445" b="1905"/>
             <wp:docPr id="664363688" name="Picture 1"/>
@@ -4772,7 +4772,7 @@
           <w:noProof/>
         </w:rPr>
         <w:drawing>
-          <wp:inline distT="0" distB="0" distL="0" distR="0" wp14:anchorId="62DC6128" wp14:editId="004BF2DB">
+          <wp:inline distT="0" distB="0" distL="0" distR="0" wp14:anchorId="62DC6128" wp14:editId="20119878">
             <wp:extent cx="4181475" cy="1150319"/>
             <wp:effectExtent l="0" t="0" r="0" b="0"/>
             <wp:docPr id="774359870" name="Picture 1"/>
@@ -4843,7 +4843,7 @@
           <w:noProof/>
         </w:rPr>
         <w:drawing>
-          <wp:inline distT="0" distB="0" distL="0" distR="0" wp14:anchorId="5FFCCE23" wp14:editId="5C609549">
+          <wp:inline distT="0" distB="0" distL="0" distR="0" wp14:anchorId="5FFCCE23" wp14:editId="65845083">
             <wp:extent cx="4127277" cy="1624013"/>
             <wp:effectExtent l="0" t="0" r="6985" b="0"/>
             <wp:docPr id="1290778994" name="Picture 2"/>
@@ -4908,7 +4908,7 @@
           <w:noProof/>
         </w:rPr>
         <w:drawing>
-          <wp:inline distT="0" distB="0" distL="0" distR="0" wp14:anchorId="2F4EC679" wp14:editId="720F9F56">
+          <wp:inline distT="0" distB="0" distL="0" distR="0" wp14:anchorId="2F4EC679" wp14:editId="565066CB">
             <wp:extent cx="4564650" cy="1971675"/>
             <wp:effectExtent l="0" t="0" r="7620" b="0"/>
             <wp:docPr id="1032070560" name="Picture 3"/>
@@ -4973,7 +4973,7 @@
         </w:rPr>
         <w:lastRenderedPageBreak/>
         <w:drawing>
-          <wp:inline distT="0" distB="0" distL="0" distR="0" wp14:anchorId="4A17F086" wp14:editId="43FD937B">
+          <wp:inline distT="0" distB="0" distL="0" distR="0" wp14:anchorId="4A17F086" wp14:editId="5DEC88FE">
             <wp:extent cx="3817945" cy="2112463"/>
             <wp:effectExtent l="0" t="0" r="0" b="2540"/>
             <wp:docPr id="226855749" name="Picture 4"/>
@@ -5047,7 +5047,7 @@
           <w:noProof/>
         </w:rPr>
         <w:drawing>
-          <wp:inline distT="0" distB="0" distL="0" distR="0" wp14:anchorId="1F1568D3" wp14:editId="21408A12">
+          <wp:inline distT="0" distB="0" distL="0" distR="0" wp14:anchorId="1F1568D3" wp14:editId="6F77B1CA">
             <wp:extent cx="5937250" cy="2652395"/>
             <wp:effectExtent l="0" t="0" r="6350" b="0"/>
             <wp:docPr id="1547117342" name="Picture 5"/>
@@ -5472,7 +5472,63 @@
           <w:sz w:val="24"/>
           <w:szCs w:val="24"/>
         </w:rPr>
-        <w:t xml:space="preserve">Create Rest Controller in Spring boot application. Using </w:t>
+        <w:t>Create</w:t>
+      </w:r>
+      <w:r>
+        <w:rPr>
+          <w:bCs/>
+          <w:sz w:val="24"/>
+          <w:szCs w:val="24"/>
+        </w:rPr>
+        <w:t xml:space="preserve"> java class</w:t>
+      </w:r>
+      <w:r>
+        <w:rPr>
+          <w:bCs/>
+          <w:sz w:val="24"/>
+          <w:szCs w:val="24"/>
+        </w:rPr>
+        <w:t xml:space="preserve"> </w:t>
+      </w:r>
+      <w:r>
+        <w:rPr>
+          <w:bCs/>
+          <w:sz w:val="24"/>
+          <w:szCs w:val="24"/>
+        </w:rPr>
+        <w:t>(</w:t>
+      </w:r>
+      <w:r>
+        <w:rPr>
+          <w:bCs/>
+          <w:sz w:val="24"/>
+          <w:szCs w:val="24"/>
+        </w:rPr>
+        <w:t>Rest Controller</w:t>
+      </w:r>
+      <w:r>
+        <w:rPr>
+          <w:bCs/>
+          <w:sz w:val="24"/>
+          <w:szCs w:val="24"/>
+        </w:rPr>
+        <w:t>)</w:t>
+      </w:r>
+      <w:r>
+        <w:rPr>
+          <w:bCs/>
+          <w:sz w:val="24"/>
+          <w:szCs w:val="24"/>
+        </w:rPr>
+        <w:t xml:space="preserve"> in Spring boot application</w:t>
+      </w:r>
+      <w:r>
+        <w:rPr>
+          <w:bCs/>
+          <w:sz w:val="24"/>
+          <w:szCs w:val="24"/>
+        </w:rPr>
+        <w:t xml:space="preserve"> and mark it as a </w:t>
       </w:r>
       <w:r>
         <w:rPr>
@@ -5482,7 +5538,17 @@
           <w:szCs w:val="28"/>
           <w:shd w:val="clear" w:color="auto" w:fill="E8F2FE"/>
         </w:rPr>
-        <w:t xml:space="preserve">@RestController </w:t>
+        <w:t>@RestController</w:t>
+      </w:r>
+      <w:r>
+        <w:rPr>
+          <w:rFonts w:ascii="Consolas" w:hAnsi="Consolas" w:cs="Consolas"/>
+          <w:color w:val="646464"/>
+          <w:sz w:val="28"/>
+          <w:szCs w:val="28"/>
+          <w:shd w:val="clear" w:color="auto" w:fill="E8F2FE"/>
+        </w:rPr>
+        <w:t xml:space="preserve"> </w:t>
       </w:r>
       <w:r>
         <w:rPr>
@@ -8483,7 +8549,7 @@
           <w:szCs w:val="28"/>
         </w:rPr>
         <w:drawing>
-          <wp:inline distT="0" distB="0" distL="0" distR="0" wp14:anchorId="7E3797A2" wp14:editId="3C804E17">
+          <wp:inline distT="0" distB="0" distL="0" distR="0" wp14:anchorId="7E3797A2" wp14:editId="54056EC7">
             <wp:extent cx="5934710" cy="2562225"/>
             <wp:effectExtent l="0" t="0" r="8890" b="9525"/>
             <wp:docPr id="1152799362" name="Picture 1"/>
@@ -10010,7 +10076,7 @@
           <w:szCs w:val="28"/>
         </w:rPr>
         <w:drawing>
-          <wp:inline distT="0" distB="0" distL="0" distR="0" wp14:anchorId="2D1A7064" wp14:editId="59340A69">
+          <wp:inline distT="0" distB="0" distL="0" distR="0" wp14:anchorId="2D1A7064" wp14:editId="0383028C">
             <wp:extent cx="2725387" cy="1408954"/>
             <wp:effectExtent l="0" t="0" r="0" b="1270"/>
             <wp:docPr id="2006287683" name="Picture 1"/>

</xml_diff>

<commit_message>
Rest API User Input by RequestParam or PathVariable
Rest API User Input by RequestParam or PathVariable
</commit_message>
<xml_diff>
--- a/docs/SpringBoot.docx
+++ b/docs/SpringBoot.docx
@@ -1004,7 +1004,7 @@
           <w:szCs w:val="20"/>
         </w:rPr>
         <w:drawing>
-          <wp:inline distT="0" distB="0" distL="0" distR="0" wp14:anchorId="6E6CB84D" wp14:editId="5E12F621">
+          <wp:inline distT="0" distB="0" distL="0" distR="0" wp14:anchorId="6E6CB84D" wp14:editId="18161987">
             <wp:extent cx="5939155" cy="2188845"/>
             <wp:effectExtent l="0" t="0" r="4445" b="1905"/>
             <wp:docPr id="664363688" name="Picture 1"/>
@@ -4772,7 +4772,7 @@
           <w:noProof/>
         </w:rPr>
         <w:drawing>
-          <wp:inline distT="0" distB="0" distL="0" distR="0" wp14:anchorId="62DC6128" wp14:editId="20119878">
+          <wp:inline distT="0" distB="0" distL="0" distR="0" wp14:anchorId="62DC6128" wp14:editId="7EB59B5C">
             <wp:extent cx="4181475" cy="1150319"/>
             <wp:effectExtent l="0" t="0" r="0" b="0"/>
             <wp:docPr id="774359870" name="Picture 1"/>
@@ -4843,7 +4843,7 @@
           <w:noProof/>
         </w:rPr>
         <w:drawing>
-          <wp:inline distT="0" distB="0" distL="0" distR="0" wp14:anchorId="5FFCCE23" wp14:editId="65845083">
+          <wp:inline distT="0" distB="0" distL="0" distR="0" wp14:anchorId="5FFCCE23" wp14:editId="372AC433">
             <wp:extent cx="4127277" cy="1624013"/>
             <wp:effectExtent l="0" t="0" r="6985" b="0"/>
             <wp:docPr id="1290778994" name="Picture 2"/>
@@ -4908,7 +4908,7 @@
           <w:noProof/>
         </w:rPr>
         <w:drawing>
-          <wp:inline distT="0" distB="0" distL="0" distR="0" wp14:anchorId="2F4EC679" wp14:editId="565066CB">
+          <wp:inline distT="0" distB="0" distL="0" distR="0" wp14:anchorId="2F4EC679" wp14:editId="585E5D36">
             <wp:extent cx="4564650" cy="1971675"/>
             <wp:effectExtent l="0" t="0" r="7620" b="0"/>
             <wp:docPr id="1032070560" name="Picture 3"/>
@@ -4973,7 +4973,7 @@
         </w:rPr>
         <w:lastRenderedPageBreak/>
         <w:drawing>
-          <wp:inline distT="0" distB="0" distL="0" distR="0" wp14:anchorId="4A17F086" wp14:editId="5DEC88FE">
+          <wp:inline distT="0" distB="0" distL="0" distR="0" wp14:anchorId="4A17F086" wp14:editId="2512AC07">
             <wp:extent cx="3817945" cy="2112463"/>
             <wp:effectExtent l="0" t="0" r="0" b="2540"/>
             <wp:docPr id="226855749" name="Picture 4"/>
@@ -5047,7 +5047,7 @@
           <w:noProof/>
         </w:rPr>
         <w:drawing>
-          <wp:inline distT="0" distB="0" distL="0" distR="0" wp14:anchorId="1F1568D3" wp14:editId="6F77B1CA">
+          <wp:inline distT="0" distB="0" distL="0" distR="0" wp14:anchorId="1F1568D3" wp14:editId="68C33D47">
             <wp:extent cx="5937250" cy="2652395"/>
             <wp:effectExtent l="0" t="0" r="6350" b="0"/>
             <wp:docPr id="1547117342" name="Picture 5"/>
@@ -5528,7 +5528,15 @@
           <w:sz w:val="24"/>
           <w:szCs w:val="24"/>
         </w:rPr>
-        <w:t xml:space="preserve"> and mark it as a </w:t>
+        <w:t xml:space="preserve"> and mark </w:t>
+      </w:r>
+      <w:r>
+        <w:rPr>
+          <w:bCs/>
+          <w:sz w:val="24"/>
+          <w:szCs w:val="24"/>
+        </w:rPr>
+        <w:t xml:space="preserve">with the </w:t>
       </w:r>
       <w:r>
         <w:rPr>
@@ -5750,7 +5758,7 @@
           <w:sz w:val="24"/>
           <w:szCs w:val="24"/>
         </w:rPr>
-        <w:t>It is use to get the user data using an request parameter</w:t>
+        <w:t>It is use to get the user data using a request parameter</w:t>
       </w:r>
     </w:p>
     <w:p>
@@ -8549,7 +8557,7 @@
           <w:szCs w:val="28"/>
         </w:rPr>
         <w:drawing>
-          <wp:inline distT="0" distB="0" distL="0" distR="0" wp14:anchorId="7E3797A2" wp14:editId="54056EC7">
+          <wp:inline distT="0" distB="0" distL="0" distR="0" wp14:anchorId="7E3797A2" wp14:editId="657C3327">
             <wp:extent cx="5934710" cy="2562225"/>
             <wp:effectExtent l="0" t="0" r="8890" b="9525"/>
             <wp:docPr id="1152799362" name="Picture 1"/>
@@ -10076,7 +10084,7 @@
           <w:szCs w:val="28"/>
         </w:rPr>
         <w:drawing>
-          <wp:inline distT="0" distB="0" distL="0" distR="0" wp14:anchorId="2D1A7064" wp14:editId="0383028C">
+          <wp:inline distT="0" distB="0" distL="0" distR="0" wp14:anchorId="2D1A7064" wp14:editId="192CC487">
             <wp:extent cx="2725387" cy="1408954"/>
             <wp:effectExtent l="0" t="0" r="0" b="1270"/>
             <wp:docPr id="2006287683" name="Picture 1"/>

</xml_diff>

<commit_message>
Spring JPA CURD Operation
SPring JPA CURD Operation
</commit_message>
<xml_diff>
--- a/docs/SpringBoot.docx
+++ b/docs/SpringBoot.docx
@@ -50,7 +50,25 @@
           <w:sz w:val="20"/>
           <w:szCs w:val="20"/>
         </w:rPr>
-        <w:t>Spring Boot is a java based framework.</w:t>
+        <w:t xml:space="preserve">Spring Boot is a </w:t>
+      </w:r>
+      <w:proofErr w:type="gramStart"/>
+      <w:r>
+        <w:rPr>
+          <w:bCs/>
+          <w:sz w:val="20"/>
+          <w:szCs w:val="20"/>
+        </w:rPr>
+        <w:t>java based</w:t>
+      </w:r>
+      <w:proofErr w:type="gramEnd"/>
+      <w:r>
+        <w:rPr>
+          <w:bCs/>
+          <w:sz w:val="20"/>
+          <w:szCs w:val="20"/>
+        </w:rPr>
+        <w:t xml:space="preserve"> framework.</w:t>
       </w:r>
     </w:p>
     <w:p>
@@ -72,7 +90,25 @@
           <w:sz w:val="20"/>
           <w:szCs w:val="20"/>
         </w:rPr>
-        <w:t>Spring boot is use for a faster development and also it reduce the development efforts.</w:t>
+        <w:t xml:space="preserve">Spring boot is use for a faster development and also it </w:t>
+      </w:r>
+      <w:proofErr w:type="gramStart"/>
+      <w:r>
+        <w:rPr>
+          <w:bCs/>
+          <w:sz w:val="20"/>
+          <w:szCs w:val="20"/>
+        </w:rPr>
+        <w:t>reduce</w:t>
+      </w:r>
+      <w:proofErr w:type="gramEnd"/>
+      <w:r>
+        <w:rPr>
+          <w:bCs/>
+          <w:sz w:val="20"/>
+          <w:szCs w:val="20"/>
+        </w:rPr>
+        <w:t xml:space="preserve"> the development efforts.</w:t>
       </w:r>
     </w:p>
     <w:p>
@@ -94,7 +130,25 @@
           <w:sz w:val="20"/>
           <w:szCs w:val="20"/>
         </w:rPr>
-        <w:t>Using a Spring Boot you can create a production ready application.</w:t>
+        <w:t xml:space="preserve">Using a Spring </w:t>
+      </w:r>
+      <w:proofErr w:type="gramStart"/>
+      <w:r>
+        <w:rPr>
+          <w:bCs/>
+          <w:sz w:val="20"/>
+          <w:szCs w:val="20"/>
+        </w:rPr>
+        <w:t>Boot</w:t>
+      </w:r>
+      <w:proofErr w:type="gramEnd"/>
+      <w:r>
+        <w:rPr>
+          <w:bCs/>
+          <w:sz w:val="20"/>
+          <w:szCs w:val="20"/>
+        </w:rPr>
+        <w:t xml:space="preserve"> you can create a production ready application.</w:t>
       </w:r>
     </w:p>
     <w:p>
@@ -204,7 +258,25 @@
           <w:sz w:val="20"/>
           <w:szCs w:val="20"/>
         </w:rPr>
-        <w:t>Spring framework is divided into multiple module. You can use a module as per you project requirement.</w:t>
+        <w:t xml:space="preserve">Spring framework is divided into multiple </w:t>
+      </w:r>
+      <w:proofErr w:type="gramStart"/>
+      <w:r>
+        <w:rPr>
+          <w:bCs/>
+          <w:sz w:val="20"/>
+          <w:szCs w:val="20"/>
+        </w:rPr>
+        <w:t>module</w:t>
+      </w:r>
+      <w:proofErr w:type="gramEnd"/>
+      <w:r>
+        <w:rPr>
+          <w:bCs/>
+          <w:sz w:val="20"/>
+          <w:szCs w:val="20"/>
+        </w:rPr>
+        <w:t>. You can use a module as per you project requirement.</w:t>
       </w:r>
     </w:p>
     <w:p>
@@ -884,7 +956,25 @@
           <w:sz w:val="20"/>
           <w:szCs w:val="20"/>
         </w:rPr>
-        <w:t>Is a web application which is use to create a spring boot project. Using this you can create a spring project which will be downloaded as a zip file.</w:t>
+        <w:t xml:space="preserve">Is a web application which is </w:t>
+      </w:r>
+      <w:proofErr w:type="spellStart"/>
+      <w:r>
+        <w:rPr>
+          <w:b/>
+          <w:sz w:val="20"/>
+          <w:szCs w:val="20"/>
+        </w:rPr>
+        <w:t>use</w:t>
+      </w:r>
+      <w:proofErr w:type="spellEnd"/>
+      <w:r>
+        <w:rPr>
+          <w:b/>
+          <w:sz w:val="20"/>
+          <w:szCs w:val="20"/>
+        </w:rPr>
+        <w:t xml:space="preserve"> to create a spring boot project. Using this you can create a spring project which will be downloaded as a zip file.</w:t>
       </w:r>
     </w:p>
     <w:p>
@@ -1004,7 +1094,7 @@
           <w:szCs w:val="20"/>
         </w:rPr>
         <w:drawing>
-          <wp:inline distT="0" distB="0" distL="0" distR="0" wp14:anchorId="6E6CB84D" wp14:editId="18161987">
+          <wp:inline distT="0" distB="0" distL="0" distR="0" wp14:anchorId="6E6CB84D" wp14:editId="6736C48E">
             <wp:extent cx="5939155" cy="2188845"/>
             <wp:effectExtent l="0" t="0" r="4445" b="1905"/>
             <wp:docPr id="664363688" name="Picture 1"/>
@@ -1600,6 +1690,7 @@
           <w:bCs/>
         </w:rPr>
       </w:pPr>
+      <w:proofErr w:type="spellStart"/>
       <w:r>
         <w:rPr>
           <w:b/>
@@ -1607,6 +1698,7 @@
         </w:rPr>
         <w:t>Autowire</w:t>
       </w:r>
+      <w:proofErr w:type="spellEnd"/>
     </w:p>
     <w:p>
       <w:pPr>
@@ -1728,7 +1820,15 @@
         </w:numPr>
       </w:pPr>
       <w:r>
-        <w:t>This configuration will be perform by spring boot internally by looking into the dependencies added inside the project.</w:t>
+        <w:t xml:space="preserve">This configuration will be </w:t>
+      </w:r>
+      <w:proofErr w:type="gramStart"/>
+      <w:r>
+        <w:t>perform</w:t>
+      </w:r>
+      <w:proofErr w:type="gramEnd"/>
+      <w:r>
+        <w:t xml:space="preserve"> by spring boot internally by looking into the dependencies added inside the project.</w:t>
       </w:r>
     </w:p>
     <w:p>
@@ -2070,7 +2170,15 @@
         </w:rPr>
       </w:pPr>
       <w:r>
-        <w:t>This Dependency Injection can be automated by autowire process.</w:t>
+        <w:t xml:space="preserve">This Dependency Injection can be automated by </w:t>
+      </w:r>
+      <w:proofErr w:type="spellStart"/>
+      <w:r>
+        <w:t>autowire</w:t>
+      </w:r>
+      <w:proofErr w:type="spellEnd"/>
+      <w:r>
+        <w:t xml:space="preserve"> process.</w:t>
       </w:r>
     </w:p>
     <w:p>
@@ -2087,7 +2195,15 @@
         </w:rPr>
       </w:pPr>
       <w:r>
-        <w:t>@Autowire: it is a process in which spring will identify the dependency and inject those object into the java class internally</w:t>
+        <w:t xml:space="preserve">@Autowire: it is a process in which spring will identify the dependency and inject </w:t>
+      </w:r>
+      <w:proofErr w:type="gramStart"/>
+      <w:r>
+        <w:t>those object</w:t>
+      </w:r>
+      <w:proofErr w:type="gramEnd"/>
+      <w:r>
+        <w:t xml:space="preserve"> into the java class internally</w:t>
       </w:r>
       <w:r>
         <w:t xml:space="preserve"> (To make dependency injection process internally/automatically)</w:t>
@@ -2180,7 +2296,17 @@
         </w:numPr>
       </w:pPr>
       <w:r>
-        <w:t>It will also provides the object whenever required.</w:t>
+        <w:t xml:space="preserve">It will also </w:t>
+      </w:r>
+      <w:proofErr w:type="spellStart"/>
+      <w:proofErr w:type="gramStart"/>
+      <w:r>
+        <w:t>provides</w:t>
+      </w:r>
+      <w:proofErr w:type="spellEnd"/>
+      <w:proofErr w:type="gramEnd"/>
+      <w:r>
+        <w:t xml:space="preserve"> the object whenever required.</w:t>
       </w:r>
       <w:r>
         <w:t xml:space="preserve"> </w:t>
@@ -2218,7 +2344,15 @@
         </w:numPr>
       </w:pPr>
       <w:r>
-        <w:t>You can control how many object to be created and when to create object of bean classes</w:t>
+        <w:t xml:space="preserve">You can control how many </w:t>
+      </w:r>
+      <w:proofErr w:type="gramStart"/>
+      <w:r>
+        <w:t>object</w:t>
+      </w:r>
+      <w:proofErr w:type="gramEnd"/>
+      <w:r>
+        <w:t xml:space="preserve"> to be created and when to create object of bean classes</w:t>
       </w:r>
       <w:r>
         <w:t>.</w:t>
@@ -2233,7 +2367,15 @@
         </w:numPr>
       </w:pPr>
       <w:r>
-        <w:t>There are different scope of the bean</w:t>
+        <w:t xml:space="preserve">There </w:t>
+      </w:r>
+      <w:proofErr w:type="gramStart"/>
+      <w:r>
+        <w:t>are</w:t>
+      </w:r>
+      <w:proofErr w:type="gramEnd"/>
+      <w:r>
+        <w:t xml:space="preserve"> different scope of the bean</w:t>
       </w:r>
     </w:p>
     <w:p>
@@ -2293,7 +2435,15 @@
         </w:numPr>
       </w:pPr>
       <w:r>
-        <w:t>There will be multiple object created for every request</w:t>
+        <w:t xml:space="preserve">There will be multiple </w:t>
+      </w:r>
+      <w:proofErr w:type="gramStart"/>
+      <w:r>
+        <w:t>object</w:t>
+      </w:r>
+      <w:proofErr w:type="gramEnd"/>
+      <w:r>
+        <w:t xml:space="preserve"> created for every request</w:t>
       </w:r>
     </w:p>
     <w:p>
@@ -2317,8 +2467,13 @@
         </w:numPr>
       </w:pPr>
       <w:r>
-        <w:t>There will be separate object created for every HttpRequest</w:t>
-      </w:r>
+        <w:t xml:space="preserve">There will be separate object created for every </w:t>
+      </w:r>
+      <w:proofErr w:type="spellStart"/>
+      <w:r>
+        <w:t>HttpRequest</w:t>
+      </w:r>
+      <w:proofErr w:type="spellEnd"/>
     </w:p>
     <w:p>
       <w:pPr>
@@ -2341,7 +2496,15 @@
         </w:numPr>
       </w:pPr>
       <w:r>
-        <w:t>There will separate object created for a session (HttpSession)</w:t>
+        <w:t>There will separate object created for a session (</w:t>
+      </w:r>
+      <w:proofErr w:type="spellStart"/>
+      <w:r>
+        <w:t>HttpSession</w:t>
+      </w:r>
+      <w:proofErr w:type="spellEnd"/>
+      <w:r>
+        <w:t>)</w:t>
       </w:r>
     </w:p>
     <w:p>
@@ -2352,12 +2515,14 @@
           <w:numId w:val="26"/>
         </w:numPr>
       </w:pPr>
+      <w:proofErr w:type="spellStart"/>
       <w:r>
         <w:t>G</w:t>
       </w:r>
       <w:r>
         <w:t>loablesession</w:t>
       </w:r>
+      <w:proofErr w:type="spellEnd"/>
     </w:p>
     <w:p>
       <w:pPr>
@@ -2472,7 +2637,15 @@
         </w:rPr>
       </w:pPr>
       <w:r>
-        <w:t>The Objects of the java classes can be created manually and then those object can be assign to spring to for management.</w:t>
+        <w:t xml:space="preserve">The Objects of the java classes can be created manually and then </w:t>
+      </w:r>
+      <w:proofErr w:type="gramStart"/>
+      <w:r>
+        <w:t>those object</w:t>
+      </w:r>
+      <w:proofErr w:type="gramEnd"/>
+      <w:r>
+        <w:t xml:space="preserve"> can be assign to spring to for management.</w:t>
       </w:r>
     </w:p>
     <w:p>
@@ -2570,6 +2743,7 @@
         </w:rPr>
         <w:t xml:space="preserve"> </w:t>
       </w:r>
+      <w:proofErr w:type="spellStart"/>
       <w:r>
         <w:rPr>
           <w:rFonts w:ascii="Consolas" w:hAnsi="Consolas" w:cs="Consolas"/>
@@ -2580,6 +2754,7 @@
         </w:rPr>
         <w:t>DbSetup</w:t>
       </w:r>
+      <w:proofErr w:type="spellEnd"/>
       <w:r>
         <w:rPr>
           <w:rFonts w:ascii="Consolas" w:hAnsi="Consolas" w:cs="Consolas"/>
@@ -2587,7 +2762,38 @@
           <w:sz w:val="28"/>
           <w:szCs w:val="28"/>
         </w:rPr>
-        <w:t xml:space="preserve"> getDbSetupObject() {</w:t>
+        <w:t xml:space="preserve"> </w:t>
+      </w:r>
+      <w:proofErr w:type="spellStart"/>
+      <w:proofErr w:type="gramStart"/>
+      <w:r>
+        <w:rPr>
+          <w:rFonts w:ascii="Consolas" w:hAnsi="Consolas" w:cs="Consolas"/>
+          <w:color w:val="000000"/>
+          <w:sz w:val="28"/>
+          <w:szCs w:val="28"/>
+        </w:rPr>
+        <w:t>getDbSetupObject</w:t>
+      </w:r>
+      <w:proofErr w:type="spellEnd"/>
+      <w:r>
+        <w:rPr>
+          <w:rFonts w:ascii="Consolas" w:hAnsi="Consolas" w:cs="Consolas"/>
+          <w:color w:val="000000"/>
+          <w:sz w:val="28"/>
+          <w:szCs w:val="28"/>
+        </w:rPr>
+        <w:t>(</w:t>
+      </w:r>
+      <w:proofErr w:type="gramEnd"/>
+      <w:r>
+        <w:rPr>
+          <w:rFonts w:ascii="Consolas" w:hAnsi="Consolas" w:cs="Consolas"/>
+          <w:color w:val="000000"/>
+          <w:sz w:val="28"/>
+          <w:szCs w:val="28"/>
+        </w:rPr>
+        <w:t>) {</w:t>
       </w:r>
     </w:p>
     <w:p>
@@ -2612,6 +2818,7 @@
         </w:rPr>
         <w:tab/>
       </w:r>
+      <w:proofErr w:type="spellStart"/>
       <w:r>
         <w:rPr>
           <w:rFonts w:ascii="Consolas" w:hAnsi="Consolas" w:cs="Consolas"/>
@@ -2622,6 +2829,7 @@
         </w:rPr>
         <w:t>DbSetup</w:t>
       </w:r>
+      <w:proofErr w:type="spellEnd"/>
       <w:r>
         <w:rPr>
           <w:rFonts w:ascii="Consolas" w:hAnsi="Consolas" w:cs="Consolas"/>
@@ -2669,6 +2877,8 @@
         </w:rPr>
         <w:t xml:space="preserve"> </w:t>
       </w:r>
+      <w:proofErr w:type="spellStart"/>
+      <w:proofErr w:type="gramStart"/>
       <w:r>
         <w:rPr>
           <w:rFonts w:ascii="Consolas" w:hAnsi="Consolas" w:cs="Consolas"/>
@@ -2679,6 +2889,7 @@
         </w:rPr>
         <w:t>DbSetup</w:t>
       </w:r>
+      <w:proofErr w:type="spellEnd"/>
       <w:r>
         <w:rPr>
           <w:rFonts w:ascii="Consolas" w:hAnsi="Consolas" w:cs="Consolas"/>
@@ -2686,7 +2897,17 @@
           <w:sz w:val="28"/>
           <w:szCs w:val="28"/>
         </w:rPr>
-        <w:t>();</w:t>
+        <w:t>(</w:t>
+      </w:r>
+      <w:proofErr w:type="gramEnd"/>
+      <w:r>
+        <w:rPr>
+          <w:rFonts w:ascii="Consolas" w:hAnsi="Consolas" w:cs="Consolas"/>
+          <w:color w:val="000000"/>
+          <w:sz w:val="28"/>
+          <w:szCs w:val="28"/>
+        </w:rPr>
+        <w:t>);</w:t>
       </w:r>
     </w:p>
     <w:p>
@@ -2711,6 +2932,8 @@
         </w:rPr>
         <w:tab/>
       </w:r>
+      <w:proofErr w:type="spellStart"/>
+      <w:proofErr w:type="gramStart"/>
       <w:r>
         <w:rPr>
           <w:rFonts w:ascii="Consolas" w:hAnsi="Consolas" w:cs="Consolas"/>
@@ -2727,7 +2950,18 @@
           <w:sz w:val="28"/>
           <w:szCs w:val="28"/>
         </w:rPr>
-        <w:t>.setDBConnection();</w:t>
+        <w:t>.setDBConnection</w:t>
+      </w:r>
+      <w:proofErr w:type="spellEnd"/>
+      <w:proofErr w:type="gramEnd"/>
+      <w:r>
+        <w:rPr>
+          <w:rFonts w:ascii="Consolas" w:hAnsi="Consolas" w:cs="Consolas"/>
+          <w:color w:val="000000"/>
+          <w:sz w:val="28"/>
+          <w:szCs w:val="28"/>
+        </w:rPr>
+        <w:t>();</w:t>
       </w:r>
     </w:p>
     <w:p>
@@ -3054,7 +3288,23 @@
           <w:sz w:val="28"/>
           <w:szCs w:val="28"/>
         </w:rPr>
-        <w:t xml:space="preserve">JSON can be represented in 2 form </w:t>
+        <w:t xml:space="preserve">JSON can be represented in 2 </w:t>
+      </w:r>
+      <w:proofErr w:type="gramStart"/>
+      <w:r>
+        <w:rPr>
+          <w:sz w:val="28"/>
+          <w:szCs w:val="28"/>
+        </w:rPr>
+        <w:t>form</w:t>
+      </w:r>
+      <w:proofErr w:type="gramEnd"/>
+      <w:r>
+        <w:rPr>
+          <w:sz w:val="28"/>
+          <w:szCs w:val="28"/>
+        </w:rPr>
+        <w:t xml:space="preserve"> </w:t>
       </w:r>
     </w:p>
     <w:p>
@@ -3396,12 +3646,21 @@
           <w:szCs w:val="28"/>
         </w:rPr>
       </w:pPr>
-      <w:r>
-        <w:rPr>
-          <w:sz w:val="28"/>
-          <w:szCs w:val="28"/>
-        </w:rPr>
-        <w:t xml:space="preserve">[  value1, value2, … ]  </w:t>
+      <w:proofErr w:type="gramStart"/>
+      <w:r>
+        <w:rPr>
+          <w:sz w:val="28"/>
+          <w:szCs w:val="28"/>
+        </w:rPr>
+        <w:t>[  value</w:t>
+      </w:r>
+      <w:proofErr w:type="gramEnd"/>
+      <w:r>
+        <w:rPr>
+          <w:sz w:val="28"/>
+          <w:szCs w:val="28"/>
+        </w:rPr>
+        <w:t xml:space="preserve">1, value2, … ]  </w:t>
       </w:r>
     </w:p>
     <w:p>
@@ -3464,8 +3723,16 @@
           <w:szCs w:val="28"/>
         </w:rPr>
         <w:tab/>
+      </w:r>
+      <w:proofErr w:type="spellStart"/>
+      <w:r>
+        <w:rPr>
+          <w:sz w:val="28"/>
+          <w:szCs w:val="28"/>
+        </w:rPr>
         <w:t>Key:value</w:t>
       </w:r>
+      <w:proofErr w:type="spellEnd"/>
     </w:p>
     <w:p>
       <w:pPr>
@@ -3516,8 +3783,16 @@
           <w:szCs w:val="28"/>
         </w:rPr>
         <w:tab/>
+      </w:r>
+      <w:proofErr w:type="spellStart"/>
+      <w:r>
+        <w:rPr>
+          <w:sz w:val="28"/>
+          <w:szCs w:val="28"/>
+        </w:rPr>
         <w:t>Key:value</w:t>
       </w:r>
+      <w:proofErr w:type="spellEnd"/>
     </w:p>
     <w:p>
       <w:pPr>
@@ -3666,7 +3941,23 @@
           <w:sz w:val="28"/>
           <w:szCs w:val="28"/>
         </w:rPr>
-        <w:t xml:space="preserve"> “Abc”,</w:t>
+        <w:t xml:space="preserve"> “</w:t>
+      </w:r>
+      <w:proofErr w:type="spellStart"/>
+      <w:r>
+        <w:rPr>
+          <w:sz w:val="28"/>
+          <w:szCs w:val="28"/>
+        </w:rPr>
+        <w:t>Abc</w:t>
+      </w:r>
+      <w:proofErr w:type="spellEnd"/>
+      <w:r>
+        <w:rPr>
+          <w:sz w:val="28"/>
+          <w:szCs w:val="28"/>
+        </w:rPr>
+        <w:t>”,</w:t>
       </w:r>
     </w:p>
     <w:p>
@@ -3690,7 +3981,48 @@
           <w:szCs w:val="28"/>
         </w:rPr>
         <w:tab/>
-        <w:t>“nickName”:”Abc”,</w:t>
+        <w:t>“</w:t>
+      </w:r>
+      <w:proofErr w:type="spellStart"/>
+      <w:r>
+        <w:rPr>
+          <w:sz w:val="28"/>
+          <w:szCs w:val="28"/>
+        </w:rPr>
+        <w:t>nickName</w:t>
+      </w:r>
+      <w:proofErr w:type="spellEnd"/>
+      <w:r>
+        <w:rPr>
+          <w:sz w:val="28"/>
+          <w:szCs w:val="28"/>
+        </w:rPr>
+        <w:t>”</w:t>
+      </w:r>
+      <w:proofErr w:type="gramStart"/>
+      <w:r>
+        <w:rPr>
+          <w:sz w:val="28"/>
+          <w:szCs w:val="28"/>
+        </w:rPr>
+        <w:t>:”</w:t>
+      </w:r>
+      <w:proofErr w:type="spellStart"/>
+      <w:r>
+        <w:rPr>
+          <w:sz w:val="28"/>
+          <w:szCs w:val="28"/>
+        </w:rPr>
+        <w:t>Abc</w:t>
+      </w:r>
+      <w:proofErr w:type="spellEnd"/>
+      <w:proofErr w:type="gramEnd"/>
+      <w:r>
+        <w:rPr>
+          <w:sz w:val="28"/>
+          <w:szCs w:val="28"/>
+        </w:rPr>
+        <w:t>”,</w:t>
       </w:r>
     </w:p>
     <w:p>
@@ -3841,7 +4173,23 @@
           <w:szCs w:val="28"/>
         </w:rPr>
         <w:tab/>
-        <w:t>“isCurrentEmp”: true</w:t>
+        <w:t>“</w:t>
+      </w:r>
+      <w:proofErr w:type="spellStart"/>
+      <w:r>
+        <w:rPr>
+          <w:sz w:val="28"/>
+          <w:szCs w:val="28"/>
+        </w:rPr>
+        <w:t>isCurrentEmp</w:t>
+      </w:r>
+      <w:proofErr w:type="spellEnd"/>
+      <w:r>
+        <w:rPr>
+          <w:sz w:val="28"/>
+          <w:szCs w:val="28"/>
+        </w:rPr>
+        <w:t>”: true</w:t>
       </w:r>
     </w:p>
     <w:p>
@@ -3955,7 +4303,55 @@
           <w:szCs w:val="28"/>
         </w:rPr>
         <w:tab/>
-        <w:t>[“Abc”, “Xyz”, “Pqr”]</w:t>
+        <w:t>[“</w:t>
+      </w:r>
+      <w:proofErr w:type="spellStart"/>
+      <w:r>
+        <w:rPr>
+          <w:sz w:val="28"/>
+          <w:szCs w:val="28"/>
+        </w:rPr>
+        <w:t>Abc</w:t>
+      </w:r>
+      <w:proofErr w:type="spellEnd"/>
+      <w:r>
+        <w:rPr>
+          <w:sz w:val="28"/>
+          <w:szCs w:val="28"/>
+        </w:rPr>
+        <w:t>”, “</w:t>
+      </w:r>
+      <w:proofErr w:type="spellStart"/>
+      <w:r>
+        <w:rPr>
+          <w:sz w:val="28"/>
+          <w:szCs w:val="28"/>
+        </w:rPr>
+        <w:t>Xyz</w:t>
+      </w:r>
+      <w:proofErr w:type="spellEnd"/>
+      <w:r>
+        <w:rPr>
+          <w:sz w:val="28"/>
+          <w:szCs w:val="28"/>
+        </w:rPr>
+        <w:t>”, “</w:t>
+      </w:r>
+      <w:proofErr w:type="spellStart"/>
+      <w:r>
+        <w:rPr>
+          <w:sz w:val="28"/>
+          <w:szCs w:val="28"/>
+        </w:rPr>
+        <w:t>Pqr</w:t>
+      </w:r>
+      <w:proofErr w:type="spellEnd"/>
+      <w:r>
+        <w:rPr>
+          <w:sz w:val="28"/>
+          <w:szCs w:val="28"/>
+        </w:rPr>
+        <w:t>”]</w:t>
       </w:r>
     </w:p>
     <w:p>
@@ -4006,7 +4402,23 @@
           <w:szCs w:val="28"/>
         </w:rPr>
         <w:tab/>
-        <w:t>“name”: “Xyz”,</w:t>
+        <w:t>“name”: “</w:t>
+      </w:r>
+      <w:proofErr w:type="spellStart"/>
+      <w:r>
+        <w:rPr>
+          <w:sz w:val="28"/>
+          <w:szCs w:val="28"/>
+        </w:rPr>
+        <w:t>Xyz</w:t>
+      </w:r>
+      <w:proofErr w:type="spellEnd"/>
+      <w:r>
+        <w:rPr>
+          <w:sz w:val="28"/>
+          <w:szCs w:val="28"/>
+        </w:rPr>
+        <w:t>”,</w:t>
       </w:r>
     </w:p>
     <w:p>
@@ -4054,7 +4466,23 @@
           <w:szCs w:val="28"/>
         </w:rPr>
         <w:tab/>
-        <w:t>“skills”: [“Java” ,”Html” ,”CSS” ,”JS”]</w:t>
+        <w:t>“skills”: [“Java</w:t>
+      </w:r>
+      <w:proofErr w:type="gramStart"/>
+      <w:r>
+        <w:rPr>
+          <w:sz w:val="28"/>
+          <w:szCs w:val="28"/>
+        </w:rPr>
+        <w:t>” ,”Html</w:t>
+      </w:r>
+      <w:proofErr w:type="gramEnd"/>
+      <w:r>
+        <w:rPr>
+          <w:sz w:val="28"/>
+          <w:szCs w:val="28"/>
+        </w:rPr>
+        <w:t>” ,”CSS” ,”JS”]</w:t>
       </w:r>
       <w:r>
         <w:rPr>
@@ -4116,7 +4544,32 @@
           <w:szCs w:val="28"/>
         </w:rPr>
         <w:tab/>
-        <w:t>“city”:”pune”,</w:t>
+        <w:t>“city”</w:t>
+      </w:r>
+      <w:proofErr w:type="gramStart"/>
+      <w:r>
+        <w:rPr>
+          <w:sz w:val="28"/>
+          <w:szCs w:val="28"/>
+        </w:rPr>
+        <w:t>:”</w:t>
+      </w:r>
+      <w:proofErr w:type="spellStart"/>
+      <w:r>
+        <w:rPr>
+          <w:sz w:val="28"/>
+          <w:szCs w:val="28"/>
+        </w:rPr>
+        <w:t>pune</w:t>
+      </w:r>
+      <w:proofErr w:type="spellEnd"/>
+      <w:proofErr w:type="gramEnd"/>
+      <w:r>
+        <w:rPr>
+          <w:sz w:val="28"/>
+          <w:szCs w:val="28"/>
+        </w:rPr>
+        <w:t>”,</w:t>
       </w:r>
     </w:p>
     <w:p>
@@ -4323,7 +4776,32 @@
           <w:szCs w:val="28"/>
         </w:rPr>
         <w:tab/>
-        <w:t>“name”:”Lib Management”,</w:t>
+        <w:t>“</w:t>
+      </w:r>
+      <w:proofErr w:type="spellStart"/>
+      <w:r>
+        <w:rPr>
+          <w:sz w:val="28"/>
+          <w:szCs w:val="28"/>
+        </w:rPr>
+        <w:t>name”</w:t>
+      </w:r>
+      <w:proofErr w:type="gramStart"/>
+      <w:r>
+        <w:rPr>
+          <w:sz w:val="28"/>
+          <w:szCs w:val="28"/>
+        </w:rPr>
+        <w:t>:”Lib</w:t>
+      </w:r>
+      <w:proofErr w:type="spellEnd"/>
+      <w:proofErr w:type="gramEnd"/>
+      <w:r>
+        <w:rPr>
+          <w:sz w:val="28"/>
+          <w:szCs w:val="28"/>
+        </w:rPr>
+        <w:t xml:space="preserve"> Management”,</w:t>
       </w:r>
     </w:p>
     <w:p>
@@ -4506,7 +4984,32 @@
           <w:szCs w:val="28"/>
         </w:rPr>
         <w:tab/>
-        <w:t>“name”:”Student Management”,</w:t>
+        <w:t>“</w:t>
+      </w:r>
+      <w:proofErr w:type="spellStart"/>
+      <w:r>
+        <w:rPr>
+          <w:sz w:val="28"/>
+          <w:szCs w:val="28"/>
+        </w:rPr>
+        <w:t>name”</w:t>
+      </w:r>
+      <w:proofErr w:type="gramStart"/>
+      <w:r>
+        <w:rPr>
+          <w:sz w:val="28"/>
+          <w:szCs w:val="28"/>
+        </w:rPr>
+        <w:t>:”Student</w:t>
+      </w:r>
+      <w:proofErr w:type="spellEnd"/>
+      <w:proofErr w:type="gramEnd"/>
+      <w:r>
+        <w:rPr>
+          <w:sz w:val="28"/>
+          <w:szCs w:val="28"/>
+        </w:rPr>
+        <w:t xml:space="preserve"> Management”,</w:t>
       </w:r>
     </w:p>
     <w:p>
@@ -4772,7 +5275,7 @@
           <w:noProof/>
         </w:rPr>
         <w:drawing>
-          <wp:inline distT="0" distB="0" distL="0" distR="0" wp14:anchorId="62DC6128" wp14:editId="7EB59B5C">
+          <wp:inline distT="0" distB="0" distL="0" distR="0" wp14:anchorId="62DC6128" wp14:editId="3D404F80">
             <wp:extent cx="4181475" cy="1150319"/>
             <wp:effectExtent l="0" t="0" r="0" b="0"/>
             <wp:docPr id="774359870" name="Picture 1"/>
@@ -4843,7 +5346,7 @@
           <w:noProof/>
         </w:rPr>
         <w:drawing>
-          <wp:inline distT="0" distB="0" distL="0" distR="0" wp14:anchorId="5FFCCE23" wp14:editId="372AC433">
+          <wp:inline distT="0" distB="0" distL="0" distR="0" wp14:anchorId="5FFCCE23" wp14:editId="3A5DD850">
             <wp:extent cx="4127277" cy="1624013"/>
             <wp:effectExtent l="0" t="0" r="6985" b="0"/>
             <wp:docPr id="1290778994" name="Picture 2"/>
@@ -4908,7 +5411,7 @@
           <w:noProof/>
         </w:rPr>
         <w:drawing>
-          <wp:inline distT="0" distB="0" distL="0" distR="0" wp14:anchorId="2F4EC679" wp14:editId="585E5D36">
+          <wp:inline distT="0" distB="0" distL="0" distR="0" wp14:anchorId="2F4EC679" wp14:editId="59B61C05">
             <wp:extent cx="4564650" cy="1971675"/>
             <wp:effectExtent l="0" t="0" r="7620" b="0"/>
             <wp:docPr id="1032070560" name="Picture 3"/>
@@ -4973,7 +5476,7 @@
         </w:rPr>
         <w:lastRenderedPageBreak/>
         <w:drawing>
-          <wp:inline distT="0" distB="0" distL="0" distR="0" wp14:anchorId="4A17F086" wp14:editId="2512AC07">
+          <wp:inline distT="0" distB="0" distL="0" distR="0" wp14:anchorId="4A17F086" wp14:editId="5732FA38">
             <wp:extent cx="3817945" cy="2112463"/>
             <wp:effectExtent l="0" t="0" r="0" b="2540"/>
             <wp:docPr id="226855749" name="Picture 4"/>
@@ -5047,7 +5550,7 @@
           <w:noProof/>
         </w:rPr>
         <w:drawing>
-          <wp:inline distT="0" distB="0" distL="0" distR="0" wp14:anchorId="1F1568D3" wp14:editId="68C33D47">
+          <wp:inline distT="0" distB="0" distL="0" distR="0" wp14:anchorId="1F1568D3" wp14:editId="0F700315">
             <wp:extent cx="5937250" cy="2652395"/>
             <wp:effectExtent l="0" t="0" r="6350" b="0"/>
             <wp:docPr id="1547117342" name="Picture 5"/>
@@ -5270,6 +5773,7 @@
         </w:rPr>
         <w:t xml:space="preserve">REST stans for </w:t>
       </w:r>
+      <w:proofErr w:type="spellStart"/>
       <w:r>
         <w:rPr>
           <w:b/>
@@ -5294,7 +5798,16 @@
           <w:sz w:val="24"/>
           <w:szCs w:val="24"/>
         </w:rPr>
-        <w:t xml:space="preserve">presentational </w:t>
+        <w:t>presentational</w:t>
+      </w:r>
+      <w:proofErr w:type="spellEnd"/>
+      <w:r>
+        <w:rPr>
+          <w:bCs/>
+          <w:sz w:val="24"/>
+          <w:szCs w:val="24"/>
+        </w:rPr>
+        <w:t xml:space="preserve"> </w:t>
       </w:r>
       <w:r>
         <w:rPr>
@@ -5372,7 +5885,25 @@
           <w:sz w:val="24"/>
           <w:szCs w:val="24"/>
         </w:rPr>
-        <w:t>REST API is use to expose the services (Web services) of one application to the another application.</w:t>
+        <w:t xml:space="preserve">REST API is use to expose the services (Web services) of one application to </w:t>
+      </w:r>
+      <w:proofErr w:type="gramStart"/>
+      <w:r>
+        <w:rPr>
+          <w:bCs/>
+          <w:sz w:val="24"/>
+          <w:szCs w:val="24"/>
+        </w:rPr>
+        <w:t>the another</w:t>
+      </w:r>
+      <w:proofErr w:type="gramEnd"/>
+      <w:r>
+        <w:rPr>
+          <w:bCs/>
+          <w:sz w:val="24"/>
+          <w:szCs w:val="24"/>
+        </w:rPr>
+        <w:t xml:space="preserve"> application.</w:t>
       </w:r>
     </w:p>
     <w:p>
@@ -5853,13 +6384,23 @@
           <w:szCs w:val="24"/>
         </w:rPr>
       </w:pPr>
-      <w:r>
-        <w:rPr>
-          <w:bCs/>
-          <w:sz w:val="24"/>
-          <w:szCs w:val="24"/>
-        </w:rPr>
-        <w:t xml:space="preserve">URL : </w:t>
+      <w:proofErr w:type="gramStart"/>
+      <w:r>
+        <w:rPr>
+          <w:bCs/>
+          <w:sz w:val="24"/>
+          <w:szCs w:val="24"/>
+        </w:rPr>
+        <w:t>URL :</w:t>
+      </w:r>
+      <w:proofErr w:type="gramEnd"/>
+      <w:r>
+        <w:rPr>
+          <w:bCs/>
+          <w:sz w:val="24"/>
+          <w:szCs w:val="24"/>
+        </w:rPr>
+        <w:t xml:space="preserve"> </w:t>
       </w:r>
       <w:r>
         <w:rPr>
@@ -5869,7 +6410,18 @@
           <w:szCs w:val="18"/>
           <w:shd w:val="clear" w:color="auto" w:fill="FFFFFF"/>
         </w:rPr>
-        <w:t>localhost:8080/user-name</w:t>
+        <w:t>localhost:8080/</w:t>
+      </w:r>
+      <w:proofErr w:type="spellStart"/>
+      <w:r>
+        <w:rPr>
+          <w:rFonts w:ascii="Helvetica" w:hAnsi="Helvetica" w:cs="Helvetica"/>
+          <w:color w:val="212121"/>
+          <w:sz w:val="18"/>
+          <w:szCs w:val="18"/>
+          <w:shd w:val="clear" w:color="auto" w:fill="FFFFFF"/>
+        </w:rPr>
+        <w:t>user-name</w:t>
       </w:r>
       <w:r>
         <w:rPr>
@@ -5882,8 +6434,93 @@
           <w:highlight w:val="yellow"/>
           <w:shd w:val="clear" w:color="auto" w:fill="FFFFFF"/>
         </w:rPr>
-        <w:t>?fn=Abcd&amp;mn=Pqr&amp;ln=Xyz</w:t>
-      </w:r>
+        <w:t>?fn</w:t>
+      </w:r>
+      <w:proofErr w:type="spellEnd"/>
+      <w:r>
+        <w:rPr>
+          <w:rFonts w:ascii="Helvetica" w:hAnsi="Helvetica" w:cs="Helvetica"/>
+          <w:b/>
+          <w:bCs/>
+          <w:color w:val="212121"/>
+          <w:sz w:val="18"/>
+          <w:szCs w:val="18"/>
+          <w:highlight w:val="yellow"/>
+          <w:shd w:val="clear" w:color="auto" w:fill="FFFFFF"/>
+        </w:rPr>
+        <w:t>=</w:t>
+      </w:r>
+      <w:proofErr w:type="spellStart"/>
+      <w:r>
+        <w:rPr>
+          <w:rFonts w:ascii="Helvetica" w:hAnsi="Helvetica" w:cs="Helvetica"/>
+          <w:b/>
+          <w:bCs/>
+          <w:color w:val="212121"/>
+          <w:sz w:val="18"/>
+          <w:szCs w:val="18"/>
+          <w:highlight w:val="yellow"/>
+          <w:shd w:val="clear" w:color="auto" w:fill="FFFFFF"/>
+        </w:rPr>
+        <w:t>Abcd&amp;mn</w:t>
+      </w:r>
+      <w:proofErr w:type="spellEnd"/>
+      <w:r>
+        <w:rPr>
+          <w:rFonts w:ascii="Helvetica" w:hAnsi="Helvetica" w:cs="Helvetica"/>
+          <w:b/>
+          <w:bCs/>
+          <w:color w:val="212121"/>
+          <w:sz w:val="18"/>
+          <w:szCs w:val="18"/>
+          <w:highlight w:val="yellow"/>
+          <w:shd w:val="clear" w:color="auto" w:fill="FFFFFF"/>
+        </w:rPr>
+        <w:t>=</w:t>
+      </w:r>
+      <w:proofErr w:type="spellStart"/>
+      <w:r>
+        <w:rPr>
+          <w:rFonts w:ascii="Helvetica" w:hAnsi="Helvetica" w:cs="Helvetica"/>
+          <w:b/>
+          <w:bCs/>
+          <w:color w:val="212121"/>
+          <w:sz w:val="18"/>
+          <w:szCs w:val="18"/>
+          <w:highlight w:val="yellow"/>
+          <w:shd w:val="clear" w:color="auto" w:fill="FFFFFF"/>
+        </w:rPr>
+        <w:t>Pqr&amp;ln</w:t>
+      </w:r>
+      <w:proofErr w:type="spellEnd"/>
+      <w:r>
+        <w:rPr>
+          <w:rFonts w:ascii="Helvetica" w:hAnsi="Helvetica" w:cs="Helvetica"/>
+          <w:b/>
+          <w:bCs/>
+          <w:color w:val="212121"/>
+          <w:sz w:val="18"/>
+          <w:szCs w:val="18"/>
+          <w:highlight w:val="yellow"/>
+          <w:shd w:val="clear" w:color="auto" w:fill="FFFFFF"/>
+        </w:rPr>
+        <w:t>=</w:t>
+      </w:r>
+      <w:proofErr w:type="spellStart"/>
+      <w:r>
+        <w:rPr>
+          <w:rFonts w:ascii="Helvetica" w:hAnsi="Helvetica" w:cs="Helvetica"/>
+          <w:b/>
+          <w:bCs/>
+          <w:color w:val="212121"/>
+          <w:sz w:val="18"/>
+          <w:szCs w:val="18"/>
+          <w:highlight w:val="yellow"/>
+          <w:shd w:val="clear" w:color="auto" w:fill="FFFFFF"/>
+        </w:rPr>
+        <w:t>Xyz</w:t>
+      </w:r>
+      <w:proofErr w:type="spellEnd"/>
     </w:p>
     <w:p>
       <w:pPr>
@@ -6069,13 +6706,23 @@
           <w:szCs w:val="24"/>
         </w:rPr>
       </w:pPr>
-      <w:r>
-        <w:rPr>
-          <w:bCs/>
-          <w:sz w:val="24"/>
-          <w:szCs w:val="24"/>
-        </w:rPr>
-        <w:t xml:space="preserve">URL  :  </w:t>
+      <w:proofErr w:type="gramStart"/>
+      <w:r>
+        <w:rPr>
+          <w:bCs/>
+          <w:sz w:val="24"/>
+          <w:szCs w:val="24"/>
+        </w:rPr>
+        <w:t>URL  :</w:t>
+      </w:r>
+      <w:proofErr w:type="gramEnd"/>
+      <w:r>
+        <w:rPr>
+          <w:bCs/>
+          <w:sz w:val="24"/>
+          <w:szCs w:val="24"/>
+        </w:rPr>
+        <w:t xml:space="preserve">  </w:t>
       </w:r>
       <w:r>
         <w:rPr>
@@ -6095,6 +6742,7 @@
         </w:rPr>
         <w:t>localhost:8080/user-name/</w:t>
       </w:r>
+      <w:proofErr w:type="spellStart"/>
       <w:r>
         <w:rPr>
           <w:rFonts w:ascii="Helvetica" w:hAnsi="Helvetica" w:cs="Helvetica"/>
@@ -6106,8 +6754,65 @@
           <w:highlight w:val="yellow"/>
           <w:shd w:val="clear" w:color="auto" w:fill="FFFFFF"/>
         </w:rPr>
-        <w:t>abc/pqr/xyz</w:t>
-      </w:r>
+        <w:t>abc</w:t>
+      </w:r>
+      <w:proofErr w:type="spellEnd"/>
+      <w:r>
+        <w:rPr>
+          <w:rFonts w:ascii="Helvetica" w:hAnsi="Helvetica" w:cs="Helvetica"/>
+          <w:b/>
+          <w:bCs/>
+          <w:color w:val="212121"/>
+          <w:sz w:val="18"/>
+          <w:szCs w:val="18"/>
+          <w:highlight w:val="yellow"/>
+          <w:shd w:val="clear" w:color="auto" w:fill="FFFFFF"/>
+        </w:rPr>
+        <w:t>/</w:t>
+      </w:r>
+      <w:proofErr w:type="spellStart"/>
+      <w:r>
+        <w:rPr>
+          <w:rFonts w:ascii="Helvetica" w:hAnsi="Helvetica" w:cs="Helvetica"/>
+          <w:b/>
+          <w:bCs/>
+          <w:color w:val="212121"/>
+          <w:sz w:val="18"/>
+          <w:szCs w:val="18"/>
+          <w:highlight w:val="yellow"/>
+          <w:shd w:val="clear" w:color="auto" w:fill="FFFFFF"/>
+        </w:rPr>
+        <w:t>pqr</w:t>
+      </w:r>
+      <w:proofErr w:type="spellEnd"/>
+      <w:r>
+        <w:rPr>
+          <w:rFonts w:ascii="Helvetica" w:hAnsi="Helvetica" w:cs="Helvetica"/>
+          <w:b/>
+          <w:bCs/>
+          <w:color w:val="212121"/>
+          <w:sz w:val="18"/>
+          <w:szCs w:val="18"/>
+          <w:highlight w:val="yellow"/>
+          <w:shd w:val="clear" w:color="auto" w:fill="FFFFFF"/>
+        </w:rPr>
+        <w:t>/</w:t>
+      </w:r>
+      <w:proofErr w:type="spellStart"/>
+      <w:r>
+        <w:rPr>
+          <w:rFonts w:ascii="Helvetica" w:hAnsi="Helvetica" w:cs="Helvetica"/>
+          <w:b/>
+          <w:bCs/>
+          <w:color w:val="212121"/>
+          <w:sz w:val="18"/>
+          <w:szCs w:val="18"/>
+          <w:highlight w:val="yellow"/>
+          <w:shd w:val="clear" w:color="auto" w:fill="FFFFFF"/>
+        </w:rPr>
+        <w:t>xyz</w:t>
+      </w:r>
+      <w:proofErr w:type="spellEnd"/>
       <w:r>
         <w:rPr>
           <w:bCs/>
@@ -6303,13 +7008,23 @@
           <w:shd w:val="clear" w:color="auto" w:fill="FFFFFF"/>
         </w:rPr>
       </w:pPr>
-      <w:r>
-        <w:rPr>
-          <w:bCs/>
-          <w:sz w:val="24"/>
-          <w:szCs w:val="24"/>
-        </w:rPr>
-        <w:t xml:space="preserve">URL : </w:t>
+      <w:proofErr w:type="gramStart"/>
+      <w:r>
+        <w:rPr>
+          <w:bCs/>
+          <w:sz w:val="24"/>
+          <w:szCs w:val="24"/>
+        </w:rPr>
+        <w:t>URL :</w:t>
+      </w:r>
+      <w:proofErr w:type="gramEnd"/>
+      <w:r>
+        <w:rPr>
+          <w:bCs/>
+          <w:sz w:val="24"/>
+          <w:szCs w:val="24"/>
+        </w:rPr>
+        <w:t xml:space="preserve"> </w:t>
       </w:r>
       <w:r>
         <w:rPr>
@@ -6492,13 +7207,23 @@
         </w:rPr>
         <w:t xml:space="preserve">To Create </w:t>
       </w:r>
-      <w:r>
-        <w:rPr>
-          <w:b/>
-          <w:sz w:val="24"/>
-          <w:szCs w:val="24"/>
-        </w:rPr>
-        <w:t>HTTP G</w:t>
+      <w:proofErr w:type="gramStart"/>
+      <w:r>
+        <w:rPr>
+          <w:b/>
+          <w:sz w:val="24"/>
+          <w:szCs w:val="24"/>
+        </w:rPr>
+        <w:t>HTTP</w:t>
+      </w:r>
+      <w:proofErr w:type="gramEnd"/>
+      <w:r>
+        <w:rPr>
+          <w:b/>
+          <w:sz w:val="24"/>
+          <w:szCs w:val="24"/>
+        </w:rPr>
+        <w:t xml:space="preserve"> G</w:t>
       </w:r>
       <w:r>
         <w:rPr>
@@ -6554,6 +7279,7 @@
         </w:rPr>
         <w:t xml:space="preserve">If you use the same method multiple time then it </w:t>
       </w:r>
+      <w:proofErr w:type="gramStart"/>
       <w:r>
         <w:rPr>
           <w:b/>
@@ -6561,7 +7287,17 @@
           <w:szCs w:val="24"/>
           <w:highlight w:val="yellow"/>
         </w:rPr>
-        <w:t>return an same result</w:t>
+        <w:t>return</w:t>
+      </w:r>
+      <w:proofErr w:type="gramEnd"/>
+      <w:r>
+        <w:rPr>
+          <w:b/>
+          <w:sz w:val="24"/>
+          <w:szCs w:val="24"/>
+          <w:highlight w:val="yellow"/>
+        </w:rPr>
+        <w:t xml:space="preserve"> an same result</w:t>
       </w:r>
       <w:r>
         <w:rPr>
@@ -6630,7 +7366,25 @@
           <w:sz w:val="24"/>
           <w:szCs w:val="24"/>
         </w:rPr>
-        <w:t>POST method is use to create/insert a new resources at the backend application.</w:t>
+        <w:t xml:space="preserve">POST method is use to create/insert a </w:t>
+      </w:r>
+      <w:proofErr w:type="gramStart"/>
+      <w:r>
+        <w:rPr>
+          <w:bCs/>
+          <w:sz w:val="24"/>
+          <w:szCs w:val="24"/>
+        </w:rPr>
+        <w:t>new resources</w:t>
+      </w:r>
+      <w:proofErr w:type="gramEnd"/>
+      <w:r>
+        <w:rPr>
+          <w:bCs/>
+          <w:sz w:val="24"/>
+          <w:szCs w:val="24"/>
+        </w:rPr>
+        <w:t xml:space="preserve"> at the backend application.</w:t>
       </w:r>
     </w:p>
     <w:p>
@@ -6668,7 +7422,25 @@
           <w:sz w:val="24"/>
           <w:szCs w:val="24"/>
         </w:rPr>
-        <w:t xml:space="preserve"> method you can use </w:t>
+        <w:t xml:space="preserve"> </w:t>
+      </w:r>
+      <w:proofErr w:type="gramStart"/>
+      <w:r>
+        <w:rPr>
+          <w:bCs/>
+          <w:sz w:val="24"/>
+          <w:szCs w:val="24"/>
+        </w:rPr>
+        <w:t>method</w:t>
+      </w:r>
+      <w:proofErr w:type="gramEnd"/>
+      <w:r>
+        <w:rPr>
+          <w:bCs/>
+          <w:sz w:val="24"/>
+          <w:szCs w:val="24"/>
+        </w:rPr>
+        <w:t xml:space="preserve"> you can use </w:t>
       </w:r>
       <w:r>
         <w:rPr>
@@ -6700,6 +7472,7 @@
         </w:rPr>
         <w:t xml:space="preserve">If you use the same method multiple time then it </w:t>
       </w:r>
+      <w:proofErr w:type="gramStart"/>
       <w:r>
         <w:rPr>
           <w:b/>
@@ -6707,7 +7480,17 @@
           <w:szCs w:val="24"/>
           <w:highlight w:val="yellow"/>
         </w:rPr>
-        <w:t xml:space="preserve">return an </w:t>
+        <w:t>return</w:t>
+      </w:r>
+      <w:proofErr w:type="gramEnd"/>
+      <w:r>
+        <w:rPr>
+          <w:b/>
+          <w:sz w:val="24"/>
+          <w:szCs w:val="24"/>
+          <w:highlight w:val="yellow"/>
+        </w:rPr>
+        <w:t xml:space="preserve"> an </w:t>
       </w:r>
       <w:r>
         <w:rPr>
@@ -6881,6 +7664,7 @@
         </w:rPr>
         <w:t xml:space="preserve">If you use the same method multiple time then it </w:t>
       </w:r>
+      <w:proofErr w:type="gramStart"/>
       <w:r>
         <w:rPr>
           <w:b/>
@@ -6888,7 +7672,17 @@
           <w:szCs w:val="24"/>
           <w:highlight w:val="yellow"/>
         </w:rPr>
-        <w:t>return an same result</w:t>
+        <w:t>return</w:t>
+      </w:r>
+      <w:proofErr w:type="gramEnd"/>
+      <w:r>
+        <w:rPr>
+          <w:b/>
+          <w:sz w:val="24"/>
+          <w:szCs w:val="24"/>
+          <w:highlight w:val="yellow"/>
+        </w:rPr>
+        <w:t xml:space="preserve"> an same result</w:t>
       </w:r>
       <w:r>
         <w:rPr>
@@ -6981,13 +7775,23 @@
         </w:rPr>
         <w:t xml:space="preserve">To create </w:t>
       </w:r>
-      <w:r>
-        <w:rPr>
-          <w:b/>
-          <w:sz w:val="24"/>
-          <w:szCs w:val="24"/>
-        </w:rPr>
-        <w:t xml:space="preserve">HTTP </w:t>
+      <w:proofErr w:type="gramStart"/>
+      <w:r>
+        <w:rPr>
+          <w:b/>
+          <w:sz w:val="24"/>
+          <w:szCs w:val="24"/>
+        </w:rPr>
+        <w:t>HTTP</w:t>
+      </w:r>
+      <w:proofErr w:type="gramEnd"/>
+      <w:r>
+        <w:rPr>
+          <w:b/>
+          <w:sz w:val="24"/>
+          <w:szCs w:val="24"/>
+        </w:rPr>
+        <w:t xml:space="preserve"> </w:t>
       </w:r>
       <w:r>
         <w:rPr>
@@ -7059,6 +7863,7 @@
         </w:rPr>
         <w:t xml:space="preserve">If you use the same method multiple time then it </w:t>
       </w:r>
+      <w:proofErr w:type="gramStart"/>
       <w:r>
         <w:rPr>
           <w:b/>
@@ -7066,7 +7871,17 @@
           <w:szCs w:val="24"/>
           <w:highlight w:val="yellow"/>
         </w:rPr>
-        <w:t>return an same result</w:t>
+        <w:t>return</w:t>
+      </w:r>
+      <w:proofErr w:type="gramEnd"/>
+      <w:r>
+        <w:rPr>
+          <w:b/>
+          <w:sz w:val="24"/>
+          <w:szCs w:val="24"/>
+          <w:highlight w:val="yellow"/>
+        </w:rPr>
+        <w:t xml:space="preserve"> an same result</w:t>
       </w:r>
       <w:r>
         <w:rPr>
@@ -7236,7 +8051,16 @@
           <w:szCs w:val="24"/>
         </w:rPr>
         <w:lastRenderedPageBreak/>
-        <w:t xml:space="preserve">To Allow the Cross </w:t>
+        <w:t xml:space="preserve">To Allow the </w:t>
+      </w:r>
+      <w:proofErr w:type="gramStart"/>
+      <w:r>
+        <w:rPr>
+          <w:bCs/>
+          <w:sz w:val="24"/>
+          <w:szCs w:val="24"/>
+        </w:rPr>
+        <w:t xml:space="preserve">Cross </w:t>
       </w:r>
       <w:r>
         <w:rPr>
@@ -7254,6 +8078,7 @@
         </w:rPr>
         <w:tab/>
       </w:r>
+      <w:proofErr w:type="gramEnd"/>
       <w:r>
         <w:rPr>
           <w:bCs/>
@@ -7301,7 +8126,25 @@
           <w:sz w:val="24"/>
           <w:szCs w:val="24"/>
         </w:rPr>
-        <w:t xml:space="preserve">@CorssOrigin(value = “*”) </w:t>
+        <w:t>@</w:t>
+      </w:r>
+      <w:proofErr w:type="gramStart"/>
+      <w:r>
+        <w:rPr>
+          <w:b/>
+          <w:sz w:val="24"/>
+          <w:szCs w:val="24"/>
+        </w:rPr>
+        <w:t>CorssOrigin(</w:t>
+      </w:r>
+      <w:proofErr w:type="gramEnd"/>
+      <w:r>
+        <w:rPr>
+          <w:b/>
+          <w:sz w:val="24"/>
+          <w:szCs w:val="24"/>
+        </w:rPr>
+        <w:t xml:space="preserve">value = “*”) </w:t>
       </w:r>
     </w:p>
     <w:p>
@@ -7337,7 +8180,25 @@
           <w:sz w:val="24"/>
           <w:szCs w:val="24"/>
         </w:rPr>
-        <w:t xml:space="preserve">@CorssOrigin(value = “localhost:3000”) </w:t>
+        <w:t>@</w:t>
+      </w:r>
+      <w:proofErr w:type="gramStart"/>
+      <w:r>
+        <w:rPr>
+          <w:b/>
+          <w:sz w:val="24"/>
+          <w:szCs w:val="24"/>
+        </w:rPr>
+        <w:t>CorssOrigin(</w:t>
+      </w:r>
+      <w:proofErr w:type="gramEnd"/>
+      <w:r>
+        <w:rPr>
+          <w:b/>
+          <w:sz w:val="24"/>
+          <w:szCs w:val="24"/>
+        </w:rPr>
+        <w:t xml:space="preserve">value = “localhost:3000”) </w:t>
       </w:r>
     </w:p>
     <w:p>
@@ -7618,6 +8479,7 @@
         </w:rPr>
         <w:t>&lt;</w:t>
       </w:r>
+      <w:proofErr w:type="spellStart"/>
       <w:r>
         <w:rPr>
           <w:rFonts w:ascii="Consolas" w:hAnsi="Consolas" w:cs="Consolas"/>
@@ -7627,6 +8489,7 @@
         </w:rPr>
         <w:t>groupId</w:t>
       </w:r>
+      <w:proofErr w:type="spellEnd"/>
       <w:r>
         <w:rPr>
           <w:rFonts w:ascii="Consolas" w:hAnsi="Consolas" w:cs="Consolas"/>
@@ -7636,6 +8499,7 @@
         </w:rPr>
         <w:t>&gt;</w:t>
       </w:r>
+      <w:proofErr w:type="spellStart"/>
       <w:r>
         <w:rPr>
           <w:rFonts w:ascii="Consolas" w:hAnsi="Consolas" w:cs="Consolas"/>
@@ -7645,6 +8509,7 @@
         </w:rPr>
         <w:t>org.springdoc</w:t>
       </w:r>
+      <w:proofErr w:type="spellEnd"/>
       <w:r>
         <w:rPr>
           <w:rFonts w:ascii="Consolas" w:hAnsi="Consolas" w:cs="Consolas"/>
@@ -7654,6 +8519,7 @@
         </w:rPr>
         <w:t>&lt;/</w:t>
       </w:r>
+      <w:proofErr w:type="spellStart"/>
       <w:r>
         <w:rPr>
           <w:rFonts w:ascii="Consolas" w:hAnsi="Consolas" w:cs="Consolas"/>
@@ -7663,6 +8529,7 @@
         </w:rPr>
         <w:t>groupId</w:t>
       </w:r>
+      <w:proofErr w:type="spellEnd"/>
       <w:r>
         <w:rPr>
           <w:rFonts w:ascii="Consolas" w:hAnsi="Consolas" w:cs="Consolas"/>
@@ -7705,6 +8572,7 @@
         </w:rPr>
         <w:t>&lt;</w:t>
       </w:r>
+      <w:proofErr w:type="spellStart"/>
       <w:r>
         <w:rPr>
           <w:rFonts w:ascii="Consolas" w:hAnsi="Consolas" w:cs="Consolas"/>
@@ -7714,6 +8582,7 @@
         </w:rPr>
         <w:t>artifactId</w:t>
       </w:r>
+      <w:proofErr w:type="spellEnd"/>
       <w:r>
         <w:rPr>
           <w:rFonts w:ascii="Consolas" w:hAnsi="Consolas" w:cs="Consolas"/>
@@ -7723,6 +8592,7 @@
         </w:rPr>
         <w:t>&gt;</w:t>
       </w:r>
+      <w:proofErr w:type="spellStart"/>
       <w:r>
         <w:rPr>
           <w:rFonts w:ascii="Consolas" w:hAnsi="Consolas" w:cs="Consolas"/>
@@ -7732,6 +8602,7 @@
         </w:rPr>
         <w:t>springdoc-openapi-ui</w:t>
       </w:r>
+      <w:proofErr w:type="spellEnd"/>
       <w:r>
         <w:rPr>
           <w:rFonts w:ascii="Consolas" w:hAnsi="Consolas" w:cs="Consolas"/>
@@ -7741,6 +8612,7 @@
         </w:rPr>
         <w:t>&lt;/</w:t>
       </w:r>
+      <w:proofErr w:type="spellStart"/>
       <w:r>
         <w:rPr>
           <w:rFonts w:ascii="Consolas" w:hAnsi="Consolas" w:cs="Consolas"/>
@@ -7750,6 +8622,7 @@
         </w:rPr>
         <w:t>artifactId</w:t>
       </w:r>
+      <w:proofErr w:type="spellEnd"/>
       <w:r>
         <w:rPr>
           <w:rFonts w:ascii="Consolas" w:hAnsi="Consolas" w:cs="Consolas"/>
@@ -8078,7 +8951,23 @@
           <w:sz w:val="28"/>
           <w:szCs w:val="28"/>
         </w:rPr>
-        <w:t xml:space="preserve">Create a rest API which in which accept the 2 numbers and the operation(+,-,*,/) for the user and return the output to the </w:t>
+        <w:t xml:space="preserve">Create a rest API which in which accept the 2 numbers and the </w:t>
+      </w:r>
+      <w:proofErr w:type="gramStart"/>
+      <w:r>
+        <w:rPr>
+          <w:sz w:val="28"/>
+          <w:szCs w:val="28"/>
+        </w:rPr>
+        <w:t>operation(</w:t>
+      </w:r>
+      <w:proofErr w:type="gramEnd"/>
+      <w:r>
+        <w:rPr>
+          <w:sz w:val="28"/>
+          <w:szCs w:val="28"/>
+        </w:rPr>
+        <w:t xml:space="preserve">+,-,*,/) for the user and return the output to the </w:t>
       </w:r>
       <w:r>
         <w:rPr>
@@ -8419,7 +9308,23 @@
           <w:sz w:val="28"/>
           <w:szCs w:val="28"/>
         </w:rPr>
-        <w:t>These tools are use to connect with databases and also use to perform Db operation more efficiently.</w:t>
+        <w:t xml:space="preserve">These tools are </w:t>
+      </w:r>
+      <w:proofErr w:type="spellStart"/>
+      <w:r>
+        <w:rPr>
+          <w:sz w:val="28"/>
+          <w:szCs w:val="28"/>
+        </w:rPr>
+        <w:t>use</w:t>
+      </w:r>
+      <w:proofErr w:type="spellEnd"/>
+      <w:r>
+        <w:rPr>
+          <w:sz w:val="28"/>
+          <w:szCs w:val="28"/>
+        </w:rPr>
+        <w:t xml:space="preserve"> to connect with databases and also use to perform Db operation more efficiently.</w:t>
       </w:r>
       <w:r>
         <w:rPr>
@@ -8557,7 +9462,7 @@
           <w:szCs w:val="28"/>
         </w:rPr>
         <w:drawing>
-          <wp:inline distT="0" distB="0" distL="0" distR="0" wp14:anchorId="7E3797A2" wp14:editId="657C3327">
+          <wp:inline distT="0" distB="0" distL="0" distR="0" wp14:anchorId="7E3797A2" wp14:editId="0716C429">
             <wp:extent cx="5934710" cy="2562225"/>
             <wp:effectExtent l="0" t="0" r="8890" b="9525"/>
             <wp:docPr id="1152799362" name="Picture 1"/>
@@ -8693,7 +9598,23 @@
           <w:sz w:val="28"/>
           <w:szCs w:val="28"/>
         </w:rPr>
-        <w:t>Driver Jar (MySql Connector)</w:t>
+        <w:t>Driver Jar (</w:t>
+      </w:r>
+      <w:proofErr w:type="spellStart"/>
+      <w:r>
+        <w:rPr>
+          <w:sz w:val="28"/>
+          <w:szCs w:val="28"/>
+        </w:rPr>
+        <w:t>MySql</w:t>
+      </w:r>
+      <w:proofErr w:type="spellEnd"/>
+      <w:r>
+        <w:rPr>
+          <w:sz w:val="28"/>
+          <w:szCs w:val="28"/>
+        </w:rPr>
+        <w:t xml:space="preserve"> Connector)</w:t>
       </w:r>
     </w:p>
     <w:p>
@@ -8798,7 +9719,41 @@
           <w:sz w:val="28"/>
           <w:szCs w:val="28"/>
         </w:rPr>
-        <w:t>You can add a configurations into application.properties file present inside the src/main/resource</w:t>
+        <w:t xml:space="preserve">You can add a configurations into </w:t>
+      </w:r>
+      <w:proofErr w:type="spellStart"/>
+      <w:proofErr w:type="gramStart"/>
+      <w:r>
+        <w:rPr>
+          <w:sz w:val="28"/>
+          <w:szCs w:val="28"/>
+        </w:rPr>
+        <w:t>application.properties</w:t>
+      </w:r>
+      <w:proofErr w:type="spellEnd"/>
+      <w:proofErr w:type="gramEnd"/>
+      <w:r>
+        <w:rPr>
+          <w:sz w:val="28"/>
+          <w:szCs w:val="28"/>
+        </w:rPr>
+        <w:t xml:space="preserve"> file present inside the </w:t>
+      </w:r>
+      <w:proofErr w:type="spellStart"/>
+      <w:r>
+        <w:rPr>
+          <w:sz w:val="28"/>
+          <w:szCs w:val="28"/>
+        </w:rPr>
+        <w:t>src</w:t>
+      </w:r>
+      <w:proofErr w:type="spellEnd"/>
+      <w:r>
+        <w:rPr>
+          <w:sz w:val="28"/>
+          <w:szCs w:val="28"/>
+        </w:rPr>
+        <w:t>/main/resource</w:t>
       </w:r>
       <w:r>
         <w:rPr>
@@ -9003,7 +9958,23 @@
           <w:sz w:val="28"/>
           <w:szCs w:val="28"/>
         </w:rPr>
-        <w:t>Entity classes will be further connect with the table through the hibernate.</w:t>
+        <w:t xml:space="preserve">Entity classes will be further </w:t>
+      </w:r>
+      <w:proofErr w:type="gramStart"/>
+      <w:r>
+        <w:rPr>
+          <w:sz w:val="28"/>
+          <w:szCs w:val="28"/>
+        </w:rPr>
+        <w:t>connect</w:t>
+      </w:r>
+      <w:proofErr w:type="gramEnd"/>
+      <w:r>
+        <w:rPr>
+          <w:sz w:val="28"/>
+          <w:szCs w:val="28"/>
+        </w:rPr>
+        <w:t xml:space="preserve"> with the table through the hibernate.</w:t>
       </w:r>
     </w:p>
     <w:p>
@@ -9048,14 +10019,25 @@
         </w:rPr>
         <w:t xml:space="preserve">API: </w:t>
       </w:r>
-      <w:r>
-        <w:rPr>
-          <w:b/>
-          <w:bCs/>
-          <w:sz w:val="28"/>
-          <w:szCs w:val="28"/>
-        </w:rPr>
-        <w:t>JPARepository interface</w:t>
+      <w:proofErr w:type="spellStart"/>
+      <w:r>
+        <w:rPr>
+          <w:b/>
+          <w:bCs/>
+          <w:sz w:val="28"/>
+          <w:szCs w:val="28"/>
+        </w:rPr>
+        <w:t>JPARepository</w:t>
+      </w:r>
+      <w:proofErr w:type="spellEnd"/>
+      <w:r>
+        <w:rPr>
+          <w:b/>
+          <w:bCs/>
+          <w:sz w:val="28"/>
+          <w:szCs w:val="28"/>
+        </w:rPr>
+        <w:t xml:space="preserve"> interface</w:t>
       </w:r>
       <w:r>
         <w:rPr>
@@ -9088,7 +10070,23 @@
           <w:sz w:val="28"/>
           <w:szCs w:val="28"/>
         </w:rPr>
-        <w:t>This is used to execute the Database operations(DML</w:t>
+        <w:t xml:space="preserve">This is used to execute the Database </w:t>
+      </w:r>
+      <w:proofErr w:type="gramStart"/>
+      <w:r>
+        <w:rPr>
+          <w:sz w:val="28"/>
+          <w:szCs w:val="28"/>
+        </w:rPr>
+        <w:t>operations(</w:t>
+      </w:r>
+      <w:proofErr w:type="gramEnd"/>
+      <w:r>
+        <w:rPr>
+          <w:sz w:val="28"/>
+          <w:szCs w:val="28"/>
+        </w:rPr>
+        <w:t>DML</w:t>
       </w:r>
       <w:r>
         <w:rPr>
@@ -9125,7 +10123,23 @@
           <w:sz w:val="28"/>
           <w:szCs w:val="28"/>
         </w:rPr>
-        <w:t>Using APIs you can execute the queries and get the result back into java application.</w:t>
+        <w:t xml:space="preserve">Using </w:t>
+      </w:r>
+      <w:proofErr w:type="gramStart"/>
+      <w:r>
+        <w:rPr>
+          <w:sz w:val="28"/>
+          <w:szCs w:val="28"/>
+        </w:rPr>
+        <w:t>APIs</w:t>
+      </w:r>
+      <w:proofErr w:type="gramEnd"/>
+      <w:r>
+        <w:rPr>
+          <w:sz w:val="28"/>
+          <w:szCs w:val="28"/>
+        </w:rPr>
+        <w:t xml:space="preserve"> you can execute the queries and get the result back into java application.</w:t>
       </w:r>
     </w:p>
     <w:p>
@@ -9148,8 +10162,17 @@
           <w:sz w:val="28"/>
           <w:szCs w:val="28"/>
         </w:rPr>
-        <w:t>Steps to create JpaRepository</w:t>
-      </w:r>
+        <w:t xml:space="preserve">Steps to create </w:t>
+      </w:r>
+      <w:proofErr w:type="spellStart"/>
+      <w:r>
+        <w:rPr>
+          <w:sz w:val="28"/>
+          <w:szCs w:val="28"/>
+        </w:rPr>
+        <w:t>JpaRepository</w:t>
+      </w:r>
+      <w:proofErr w:type="spellEnd"/>
     </w:p>
     <w:p>
       <w:pPr>
@@ -9185,7 +10208,15 @@
           <w:sz w:val="28"/>
           <w:szCs w:val="28"/>
         </w:rPr>
-        <w:t xml:space="preserve"> Interface and extends the Jp</w:t>
+        <w:t xml:space="preserve"> Interface and extends the </w:t>
+      </w:r>
+      <w:proofErr w:type="spellStart"/>
+      <w:r>
+        <w:rPr>
+          <w:sz w:val="28"/>
+          <w:szCs w:val="28"/>
+        </w:rPr>
+        <w:t>Jp</w:t>
       </w:r>
       <w:r>
         <w:rPr>
@@ -9199,7 +10230,15 @@
           <w:sz w:val="28"/>
           <w:szCs w:val="28"/>
         </w:rPr>
-        <w:t>Repository Interface on it.</w:t>
+        <w:t>Repository</w:t>
+      </w:r>
+      <w:proofErr w:type="spellEnd"/>
+      <w:r>
+        <w:rPr>
+          <w:sz w:val="28"/>
+          <w:szCs w:val="28"/>
+        </w:rPr>
+        <w:t xml:space="preserve"> Interface on it.</w:t>
       </w:r>
     </w:p>
     <w:p>
@@ -9246,21 +10285,23 @@
           <w:szCs w:val="28"/>
         </w:rPr>
         <w:lastRenderedPageBreak/>
-        <w:t>JpaRepository Interface has multiple methods to perform CURD</w:t>
-      </w:r>
-      <w:r>
-        <w:rPr>
-          <w:sz w:val="28"/>
-          <w:szCs w:val="28"/>
-        </w:rPr>
-        <w:t>/CRUD</w:t>
-      </w:r>
-      <w:r>
-        <w:rPr>
-          <w:sz w:val="28"/>
-          <w:szCs w:val="28"/>
-        </w:rPr>
-        <w:t xml:space="preserve"> </w:t>
+        <w:t xml:space="preserve">You have to specify the Entity class and the Primary key of it while creating </w:t>
+      </w:r>
+      <w:proofErr w:type="spellStart"/>
+      <w:r>
+        <w:rPr>
+          <w:sz w:val="28"/>
+          <w:szCs w:val="28"/>
+        </w:rPr>
+        <w:t>JpaRepository</w:t>
+      </w:r>
+      <w:proofErr w:type="spellEnd"/>
+      <w:r>
+        <w:rPr>
+          <w:sz w:val="28"/>
+          <w:szCs w:val="28"/>
+        </w:rPr>
+        <w:t>.</w:t>
       </w:r>
     </w:p>
     <w:p>
@@ -9278,12 +10319,35 @@
           <w:u w:val="single"/>
         </w:rPr>
       </w:pPr>
-      <w:r>
-        <w:rPr>
-          <w:sz w:val="28"/>
-          <w:szCs w:val="28"/>
-        </w:rPr>
-        <w:t>You have to specify the Entity class and the Primary key of it while creating JpaRepository.</w:t>
+      <w:proofErr w:type="spellStart"/>
+      <w:r>
+        <w:rPr>
+          <w:sz w:val="28"/>
+          <w:szCs w:val="28"/>
+        </w:rPr>
+        <w:t>JpaRepository</w:t>
+      </w:r>
+      <w:proofErr w:type="spellEnd"/>
+      <w:r>
+        <w:rPr>
+          <w:sz w:val="28"/>
+          <w:szCs w:val="28"/>
+        </w:rPr>
+        <w:t xml:space="preserve"> Interface has multiple methods to perform CURD</w:t>
+      </w:r>
+      <w:r>
+        <w:rPr>
+          <w:sz w:val="28"/>
+          <w:szCs w:val="28"/>
+        </w:rPr>
+        <w:t>/CRUD</w:t>
+      </w:r>
+      <w:r>
+        <w:rPr>
+          <w:sz w:val="28"/>
+          <w:szCs w:val="28"/>
+        </w:rPr>
+        <w:t xml:space="preserve"> </w:t>
       </w:r>
     </w:p>
     <w:p>
@@ -9461,12 +10525,37 @@
           <w:u w:val="single"/>
         </w:rPr>
       </w:pPr>
-      <w:r>
-        <w:rPr>
-          <w:sz w:val="28"/>
-          <w:szCs w:val="28"/>
-        </w:rPr>
-        <w:t>This queries are independent to the database, so the changes happened in the table will not effect you</w:t>
+      <w:proofErr w:type="gramStart"/>
+      <w:r>
+        <w:rPr>
+          <w:sz w:val="28"/>
+          <w:szCs w:val="28"/>
+        </w:rPr>
+        <w:t>This queries</w:t>
+      </w:r>
+      <w:proofErr w:type="gramEnd"/>
+      <w:r>
+        <w:rPr>
+          <w:sz w:val="28"/>
+          <w:szCs w:val="28"/>
+        </w:rPr>
+        <w:t xml:space="preserve"> are independent to the database, so the changes happened in the table will not </w:t>
+      </w:r>
+      <w:proofErr w:type="spellStart"/>
+      <w:r>
+        <w:rPr>
+          <w:sz w:val="28"/>
+          <w:szCs w:val="28"/>
+        </w:rPr>
+        <w:t>effect</w:t>
+      </w:r>
+      <w:proofErr w:type="spellEnd"/>
+      <w:r>
+        <w:rPr>
+          <w:sz w:val="28"/>
+          <w:szCs w:val="28"/>
+        </w:rPr>
+        <w:t xml:space="preserve"> you</w:t>
       </w:r>
       <w:r>
         <w:rPr>
@@ -9567,7 +10656,23 @@
           <w:sz w:val="28"/>
           <w:szCs w:val="28"/>
         </w:rPr>
-        <w:t>In this you will use the table and column name like an normal SQL query.</w:t>
+        <w:t xml:space="preserve">In this you will use the table and column name like </w:t>
+      </w:r>
+      <w:proofErr w:type="gramStart"/>
+      <w:r>
+        <w:rPr>
+          <w:sz w:val="28"/>
+          <w:szCs w:val="28"/>
+        </w:rPr>
+        <w:t>an</w:t>
+      </w:r>
+      <w:proofErr w:type="gramEnd"/>
+      <w:r>
+        <w:rPr>
+          <w:sz w:val="28"/>
+          <w:szCs w:val="28"/>
+        </w:rPr>
+        <w:t xml:space="preserve"> normal SQL query.</w:t>
       </w:r>
     </w:p>
     <w:p>
@@ -9728,7 +10833,23 @@
           <w:sz w:val="28"/>
           <w:szCs w:val="28"/>
         </w:rPr>
-        <w:t xml:space="preserve">If query is SQL type then set the a native query </w:t>
+        <w:t xml:space="preserve">If query is SQL </w:t>
+      </w:r>
+      <w:proofErr w:type="gramStart"/>
+      <w:r>
+        <w:rPr>
+          <w:sz w:val="28"/>
+          <w:szCs w:val="28"/>
+        </w:rPr>
+        <w:t>type</w:t>
+      </w:r>
+      <w:proofErr w:type="gramEnd"/>
+      <w:r>
+        <w:rPr>
+          <w:sz w:val="28"/>
+          <w:szCs w:val="28"/>
+        </w:rPr>
+        <w:t xml:space="preserve"> then set the a native query </w:t>
       </w:r>
       <w:r>
         <w:rPr>
@@ -9808,7 +10929,23 @@
           <w:sz w:val="28"/>
           <w:szCs w:val="28"/>
         </w:rPr>
-        <w:t>Using this you can achieve a relational mapping between the table. And also can add the primary and foreign key relation between tables.</w:t>
+        <w:t xml:space="preserve">Using this you can achieve a relational mapping between the table. And </w:t>
+      </w:r>
+      <w:proofErr w:type="gramStart"/>
+      <w:r>
+        <w:rPr>
+          <w:sz w:val="28"/>
+          <w:szCs w:val="28"/>
+        </w:rPr>
+        <w:t>also</w:t>
+      </w:r>
+      <w:proofErr w:type="gramEnd"/>
+      <w:r>
+        <w:rPr>
+          <w:sz w:val="28"/>
+          <w:szCs w:val="28"/>
+        </w:rPr>
+        <w:t xml:space="preserve"> can add the primary and foreign key relation between tables.</w:t>
       </w:r>
     </w:p>
     <w:p>
@@ -9828,7 +10965,23 @@
           <w:sz w:val="28"/>
           <w:szCs w:val="28"/>
         </w:rPr>
-        <w:t>You can create an reference of one class into another class to create a foreign key inside the Database table.</w:t>
+        <w:t xml:space="preserve">You can create </w:t>
+      </w:r>
+      <w:proofErr w:type="gramStart"/>
+      <w:r>
+        <w:rPr>
+          <w:sz w:val="28"/>
+          <w:szCs w:val="28"/>
+        </w:rPr>
+        <w:t>an</w:t>
+      </w:r>
+      <w:proofErr w:type="gramEnd"/>
+      <w:r>
+        <w:rPr>
+          <w:sz w:val="28"/>
+          <w:szCs w:val="28"/>
+        </w:rPr>
+        <w:t xml:space="preserve"> reference of one class into another class to create a foreign key inside the Database table.</w:t>
       </w:r>
     </w:p>
     <w:p>
@@ -9917,8 +11070,17 @@
           <w:sz w:val="28"/>
           <w:szCs w:val="28"/>
         </w:rPr>
-        <w:t>And then annotate the reference with the any one of the following annotation</w:t>
-      </w:r>
+        <w:t xml:space="preserve">And then annotate the reference with the any one of the following </w:t>
+      </w:r>
+      <w:proofErr w:type="gramStart"/>
+      <w:r>
+        <w:rPr>
+          <w:sz w:val="28"/>
+          <w:szCs w:val="28"/>
+        </w:rPr>
+        <w:t>annotation</w:t>
+      </w:r>
+      <w:proofErr w:type="gramEnd"/>
     </w:p>
     <w:p>
       <w:pPr>
@@ -10084,7 +11246,7 @@
           <w:szCs w:val="28"/>
         </w:rPr>
         <w:drawing>
-          <wp:inline distT="0" distB="0" distL="0" distR="0" wp14:anchorId="2D1A7064" wp14:editId="192CC487">
+          <wp:inline distT="0" distB="0" distL="0" distR="0" wp14:anchorId="2D1A7064" wp14:editId="19810E85">
             <wp:extent cx="2725387" cy="1408954"/>
             <wp:effectExtent l="0" t="0" r="0" b="1270"/>
             <wp:docPr id="2006287683" name="Picture 1"/>
@@ -10433,7 +11595,23 @@
           <w:szCs w:val="28"/>
         </w:rPr>
         <w:tab/>
-        <w:t>total: “”,  // price * quantity</w:t>
+        <w:t>total: “</w:t>
+      </w:r>
+      <w:proofErr w:type="gramStart"/>
+      <w:r>
+        <w:rPr>
+          <w:sz w:val="28"/>
+          <w:szCs w:val="28"/>
+        </w:rPr>
+        <w:t>”,  /</w:t>
+      </w:r>
+      <w:proofErr w:type="gramEnd"/>
+      <w:r>
+        <w:rPr>
+          <w:sz w:val="28"/>
+          <w:szCs w:val="28"/>
+        </w:rPr>
+        <w:t>/ price * quantity</w:t>
       </w:r>
     </w:p>
     <w:p>
@@ -10451,7 +11629,22 @@
           <w:szCs w:val="28"/>
         </w:rPr>
         <w:tab/>
-        <w:t>billingDetails: {</w:t>
+      </w:r>
+      <w:proofErr w:type="spellStart"/>
+      <w:r>
+        <w:rPr>
+          <w:sz w:val="28"/>
+          <w:szCs w:val="28"/>
+        </w:rPr>
+        <w:t>billingDetails</w:t>
+      </w:r>
+      <w:proofErr w:type="spellEnd"/>
+      <w:r>
+        <w:rPr>
+          <w:sz w:val="28"/>
+          <w:szCs w:val="28"/>
+        </w:rPr>
+        <w:t>: {</w:t>
       </w:r>
     </w:p>
     <w:p>
@@ -10490,7 +11683,23 @@
           <w:szCs w:val="28"/>
         </w:rPr>
         <w:tab/>
-        <w:t>“totalPrice”:”” // addition of all product total</w:t>
+        <w:t>“</w:t>
+      </w:r>
+      <w:proofErr w:type="spellStart"/>
+      <w:r>
+        <w:rPr>
+          <w:sz w:val="28"/>
+          <w:szCs w:val="28"/>
+        </w:rPr>
+        <w:t>totalPrice</w:t>
+      </w:r>
+      <w:proofErr w:type="spellEnd"/>
+      <w:r>
+        <w:rPr>
+          <w:sz w:val="28"/>
+          <w:szCs w:val="28"/>
+        </w:rPr>
+        <w:t>”:”” // addition of all product total</w:t>
       </w:r>
     </w:p>
     <w:p>
@@ -10529,7 +11738,23 @@
           <w:szCs w:val="28"/>
         </w:rPr>
         <w:tab/>
-        <w:t>“CGST”:””  // price by 4%</w:t>
+        <w:t>“CGST”:</w:t>
+      </w:r>
+      <w:proofErr w:type="gramStart"/>
+      <w:r>
+        <w:rPr>
+          <w:sz w:val="28"/>
+          <w:szCs w:val="28"/>
+        </w:rPr>
+        <w:t>””  /</w:t>
+      </w:r>
+      <w:proofErr w:type="gramEnd"/>
+      <w:r>
+        <w:rPr>
+          <w:sz w:val="28"/>
+          <w:szCs w:val="28"/>
+        </w:rPr>
+        <w:t>/ price by 4%</w:t>
       </w:r>
     </w:p>
     <w:p>
@@ -10568,7 +11793,23 @@
           <w:szCs w:val="28"/>
         </w:rPr>
         <w:tab/>
-        <w:t>“SGST”:””  // price by 4%</w:t>
+        <w:t>“SGST”:</w:t>
+      </w:r>
+      <w:proofErr w:type="gramStart"/>
+      <w:r>
+        <w:rPr>
+          <w:sz w:val="28"/>
+          <w:szCs w:val="28"/>
+        </w:rPr>
+        <w:t>””  /</w:t>
+      </w:r>
+      <w:proofErr w:type="gramEnd"/>
+      <w:r>
+        <w:rPr>
+          <w:sz w:val="28"/>
+          <w:szCs w:val="28"/>
+        </w:rPr>
+        <w:t>/ price by 4%</w:t>
       </w:r>
       <w:r>
         <w:rPr>
@@ -10614,7 +11855,23 @@
           <w:szCs w:val="28"/>
         </w:rPr>
         <w:tab/>
-        <w:t>“payableAmount”: “” // addition of above 3 fields</w:t>
+        <w:t>“</w:t>
+      </w:r>
+      <w:proofErr w:type="spellStart"/>
+      <w:r>
+        <w:rPr>
+          <w:sz w:val="28"/>
+          <w:szCs w:val="28"/>
+        </w:rPr>
+        <w:t>payableAmount</w:t>
+      </w:r>
+      <w:proofErr w:type="spellEnd"/>
+      <w:r>
+        <w:rPr>
+          <w:sz w:val="28"/>
+          <w:szCs w:val="28"/>
+        </w:rPr>
+        <w:t>”: “” // addition of above 3 fields</w:t>
       </w:r>
     </w:p>
     <w:p>

</xml_diff>